<commit_message>
Signed-off-by: ZhangFanlong <HitZhangFanlong@gmail.com> merge the Install-log and the myblog to the new blog
Signed-off-by: ZhangFanlong <HitZhangFanlong@gmail.com>
</commit_message>
<xml_diff>
--- a/NiCad安装与使用.docx
+++ b/NiCad安装与使用.docx
@@ -5,9 +5,6 @@
     <w:p>
       <w:pPr>
         <w:pStyle w:val="a5"/>
-        <w:rPr>
-          <w:rFonts w:hint="eastAsia"/>
-        </w:rPr>
       </w:pPr>
       <w:r>
         <w:rPr>
@@ -23,6 +20,8 @@
       </w:r>
     </w:p>
     <w:p>
+      <w:bookmarkStart w:id="0" w:name="OLE_LINK1"/>
+      <w:bookmarkStart w:id="1" w:name="OLE_LINK2"/>
       <w:r>
         <w:rPr>
           <w:rFonts w:hint="eastAsia"/>
@@ -37,11 +36,6 @@
       </w:r>
     </w:p>
     <w:p>
-      <w:pPr>
-        <w:rPr>
-          <w:rFonts w:hint="eastAsia"/>
-        </w:rPr>
-      </w:pPr>
       <w:r>
         <w:t>NiCad</w:t>
       </w:r>
@@ -65,11 +59,6 @@
       </w:r>
     </w:p>
     <w:p>
-      <w:pPr>
-        <w:rPr>
-          <w:rFonts w:hint="eastAsia"/>
-        </w:rPr>
-      </w:pPr>
       <w:r>
         <w:t>NiCad is a flexible TXL-based hybrid language-sensitive / text comparison software clone detection system developed by James R. Cordy and Chanchal K. Roy based on Chanchal's PhD thesis work. NiCad3 is a significantly new implementation with many fundamental improvements.</w:t>
       </w:r>
@@ -129,13 +118,10 @@
         <w:t>FreeTXL is provided by the TXL Project of the Source Transformation Laboratory at Queen's University. Designed to be free for any use and freely distributable to all platforms, FreeTXL is an XML-based TXL compiler/interpreter that can handle any kind of transformation task, no matter how big or complex.</w:t>
       </w:r>
     </w:p>
+    <w:bookmarkEnd w:id="0"/>
+    <w:bookmarkEnd w:id="1"/>
     <w:p/>
     <w:p>
-      <w:pPr>
-        <w:rPr>
-          <w:rFonts w:hint="eastAsia"/>
-        </w:rPr>
-      </w:pPr>
       <w:r>
         <w:rPr>
           <w:rFonts w:hint="eastAsia"/>
@@ -162,11 +148,170 @@
       </w:r>
     </w:p>
     <w:p>
+      <w:bookmarkStart w:id="2" w:name="OLE_LINK3"/>
+      <w:bookmarkStart w:id="3" w:name="OLE_LINK4"/>
       <w:r>
         <w:t>解压</w:t>
       </w:r>
     </w:p>
     <w:p>
+      <w:pPr>
+        <w:rPr>
+          <w:rFonts w:hint="eastAsia"/>
+        </w:rPr>
+      </w:pPr>
+      <w:r>
+        <w:rPr>
+          <w:rFonts w:hint="eastAsia"/>
+        </w:rPr>
+        <w:t>按照出</w:t>
+      </w:r>
+      <w:r>
+        <w:rPr>
+          <w:rFonts w:hint="eastAsia"/>
+        </w:rPr>
+        <w:t>README</w:t>
+      </w:r>
+    </w:p>
+    <w:p>
+      <w:pPr>
+        <w:rPr>
+          <w:rFonts w:hint="eastAsia"/>
+        </w:rPr>
+      </w:pPr>
+      <w:r>
+        <w:rPr>
+          <w:rFonts w:hint="eastAsia"/>
+        </w:rPr>
+        <w:t>注意</w:t>
+      </w:r>
+      <w:r>
+        <w:rPr>
+          <w:rFonts w:hint="eastAsia"/>
+        </w:rPr>
+        <w:t>sudo</w:t>
+      </w:r>
+      <w:r>
+        <w:t>为所有用户安装</w:t>
+      </w:r>
+    </w:p>
+    <w:p>
+      <w:pPr>
+        <w:rPr>
+          <w:rFonts w:hint="eastAsia"/>
+        </w:rPr>
+      </w:pPr>
+      <w:bookmarkStart w:id="4" w:name="OLE_LINK7"/>
+      <w:r>
+        <w:t>学习与使用详见</w:t>
+      </w:r>
+      <w:r>
+        <w:rPr>
+          <w:rFonts w:hint="eastAsia"/>
+        </w:rPr>
+        <w:t>README</w:t>
+      </w:r>
+    </w:p>
+    <w:bookmarkEnd w:id="4"/>
+    <w:p/>
+    <w:bookmarkEnd w:id="2"/>
+    <w:bookmarkEnd w:id="3"/>
+    <w:p>
+      <w:pPr>
+        <w:rPr>
+          <w:rFonts w:hint="eastAsia"/>
+        </w:rPr>
+      </w:pPr>
+      <w:r>
+        <w:t>Step 1. Install TXL</w:t>
+      </w:r>
+    </w:p>
+    <w:p>
+      <w:pPr>
+        <w:rPr>
+          <w:rFonts w:hint="eastAsia"/>
+        </w:rPr>
+      </w:pPr>
+      <w:r>
+        <w:t xml:space="preserve"> </w:t>
+      </w:r>
+      <w:r>
+        <w:t>To install TXL on your system, run the ./Install</w:t>
+      </w:r>
+      <w:r>
+        <w:t>Txl command</w:t>
+      </w:r>
+      <w:r>
+        <w:rPr>
+          <w:rFonts w:hint="eastAsia"/>
+        </w:rPr>
+        <w:t xml:space="preserve"> </w:t>
+      </w:r>
+      <w:r>
+        <w:t>script in this directory.</w:t>
+      </w:r>
+    </w:p>
+    <w:p>
+      <w:pPr>
+        <w:rPr>
+          <w:rFonts w:hint="eastAsia"/>
+        </w:rPr>
+      </w:pPr>
+      <w:r>
+        <w:t>&gt;&gt;sudo ./installTxl</w:t>
+      </w:r>
+    </w:p>
+    <w:p>
+      <w:r>
+        <w:t xml:space="preserve">    If you run the script as the superuser (root), the script will</w:t>
+      </w:r>
+    </w:p>
+    <w:p>
+      <w:r>
+        <w:t xml:space="preserve">    install TXL globally for all users of the system in the directory</w:t>
+      </w:r>
+    </w:p>
+    <w:p>
+      <w:pPr>
+        <w:ind w:firstLine="420"/>
+      </w:pPr>
+      <w:r>
+        <w:t>/usr/local/bin.</w:t>
+      </w:r>
+    </w:p>
+    <w:p>
+      <w:pPr>
+        <w:ind w:firstLine="420"/>
+      </w:pPr>
+    </w:p>
+    <w:p>
+      <w:r>
+        <w:rPr>
+          <w:rFonts w:hint="eastAsia"/>
+        </w:rPr>
+        <w:t>3.</w:t>
+      </w:r>
+      <w:r>
+        <w:rPr>
+          <w:rFonts w:hint="eastAsia"/>
+        </w:rPr>
+        <w:t>安装</w:t>
+      </w:r>
+      <w:r>
+        <w:rPr>
+          <w:rFonts w:hint="eastAsia"/>
+        </w:rPr>
+        <w:t>NiCad</w:t>
+      </w:r>
+    </w:p>
+    <w:p>
+      <w:bookmarkStart w:id="5" w:name="OLE_LINK5"/>
+      <w:bookmarkStart w:id="6" w:name="OLE_LINK6"/>
+      <w:r>
+        <w:t>解压</w:t>
+      </w:r>
+    </w:p>
+    <w:p>
       <w:r>
         <w:t>根据</w:t>
       </w:r>
@@ -174,224 +319,292 @@
         <w:t>readme</w:t>
       </w:r>
       <w:r>
-        <w:t>为所有用户安装</w:t>
-      </w:r>
-    </w:p>
-    <w:p>
-      <w:r>
-        <w:t xml:space="preserve">sudo  </w:t>
-      </w:r>
-      <w:r>
-        <w:t>./InstallTxl</w:t>
-      </w:r>
-    </w:p>
-    <w:p>
-      <w:r>
-        <w:t>成功</w:t>
+        <w:t>，为全部用户添加设置</w:t>
+      </w:r>
+      <w:r>
+        <w:t>nicad</w:t>
+      </w:r>
+    </w:p>
+    <w:p>
+      <w:pPr>
+        <w:rPr>
+          <w:rFonts w:hint="eastAsia"/>
+        </w:rPr>
+      </w:pPr>
+      <w:r>
+        <w:t>注意两个主要命</w:t>
+      </w:r>
+      <w:bookmarkStart w:id="7" w:name="_GoBack"/>
+      <w:bookmarkEnd w:id="7"/>
+      <w:r>
+        <w:t>令的名字不一样了，注意区分</w:t>
+      </w:r>
+    </w:p>
+    <w:p>
+      <w:pPr>
+        <w:rPr>
+          <w:rFonts w:hint="eastAsia"/>
+        </w:rPr>
+      </w:pPr>
+    </w:p>
+    <w:p>
+      <w:bookmarkStart w:id="8" w:name="OLE_LINK9"/>
+      <w:r>
+        <w:t>Installing NiCad3</w:t>
+      </w:r>
+    </w:p>
+    <w:p>
+      <w:r>
+        <w:t>-----------------</w:t>
+      </w:r>
+    </w:p>
+    <w:p>
+      <w:r>
+        <w:t>NiCad3 can be installed on Ubuntu, Mandriv</w:t>
+      </w:r>
+      <w:r>
+        <w:t>a, Mac OS X and other Unix-like</w:t>
+      </w:r>
+      <w:r>
+        <w:rPr>
+          <w:rFonts w:hint="eastAsia"/>
+        </w:rPr>
+        <w:t xml:space="preserve"> </w:t>
+      </w:r>
+      <w:r>
+        <w:t>systems with a GCC compiler and a FreeTXL distribution.</w:t>
       </w:r>
     </w:p>
     <w:p/>
     <w:p>
       <w:r>
-        <w:rPr>
-          <w:rFonts w:hint="eastAsia"/>
-        </w:rPr>
-        <w:t>3.</w:t>
-      </w:r>
-      <w:r>
-        <w:rPr>
-          <w:rFonts w:hint="eastAsia"/>
-        </w:rPr>
-        <w:t>安装</w:t>
-      </w:r>
-      <w:r>
-        <w:rPr>
-          <w:rFonts w:hint="eastAsia"/>
-        </w:rPr>
-        <w:t>NiCad</w:t>
-      </w:r>
-    </w:p>
-    <w:p>
-      <w:r>
-        <w:t>解压</w:t>
-      </w:r>
-    </w:p>
-    <w:p>
-      <w:r>
-        <w:t>根据</w:t>
-      </w:r>
-      <w:r>
-        <w:t>readme</w:t>
-      </w:r>
-      <w:r>
-        <w:t>，为全部用户添加设置</w:t>
-      </w:r>
-      <w:r>
-        <w:t>nicad</w:t>
+        <w:t xml:space="preserve">0. NiCad3 requires that FreeTXL 10.5i or later be installed on your system.  </w:t>
+      </w:r>
+    </w:p>
+    <w:p>
+      <w:pPr>
+        <w:rPr>
+          <w:rFonts w:hint="eastAsia"/>
+        </w:rPr>
+      </w:pPr>
+      <w:r>
+        <w:t xml:space="preserve">   F</w:t>
+      </w:r>
+      <w:r>
+        <w:t xml:space="preserve">reeTXL can be downloaded from: </w:t>
+      </w:r>
+    </w:p>
+    <w:p>
+      <w:r>
+        <w:t xml:space="preserve">      http://www.txl.ca/</w:t>
       </w:r>
     </w:p>
     <w:p/>
     <w:p>
       <w:pPr>
         <w:rPr>
-          <w:i/>
-        </w:rPr>
-      </w:pPr>
-      <w:r>
-        <w:rPr>
-          <w:i/>
-        </w:rPr>
-        <w:t>make</w:t>
-      </w:r>
-    </w:p>
-    <w:p>
-      <w:pPr>
-        <w:rPr>
-          <w:i/>
-        </w:rPr>
-      </w:pPr>
-    </w:p>
-    <w:p>
-      <w:pPr>
-        <w:rPr>
-          <w:i/>
-        </w:rPr>
-      </w:pPr>
-      <w:r>
-        <w:rPr>
-          <w:i/>
-        </w:rPr>
-        <w:t>sudo mkdir /usr/local/lib/nicad</w:t>
-      </w:r>
-    </w:p>
-    <w:p>
-      <w:pPr>
-        <w:rPr>
-          <w:rFonts w:hint="eastAsia"/>
-          <w:i/>
-        </w:rPr>
-      </w:pPr>
-      <w:r>
-        <w:rPr>
-          <w:i/>
-        </w:rPr>
-        <w:t>sudo cp -r . /usr/local/lib/nicad</w:t>
+          <w:rFonts w:hint="eastAsia"/>
+        </w:rPr>
+      </w:pPr>
+      <w:r>
+        <w:t xml:space="preserve">   Install TXL 10</w:t>
+      </w:r>
+      <w:r>
+        <w:t>.5i or later before proceeding.</w:t>
+      </w:r>
+    </w:p>
+    <w:p>
+      <w:pPr>
+        <w:rPr>
+          <w:rFonts w:hint="eastAsia"/>
+        </w:rPr>
+      </w:pPr>
+      <w:r>
+        <w:t xml:space="preserve">1. NiCad3 optimizes by using precompiled </w:t>
+      </w:r>
+      <w:r>
+        <w:t>TXL programs.  Use the command:</w:t>
+      </w:r>
+    </w:p>
+    <w:p>
+      <w:r>
+        <w:t xml:space="preserve">      make</w:t>
+      </w:r>
+    </w:p>
+    <w:p>
+      <w:pPr>
+        <w:rPr>
+          <w:rFonts w:hint="eastAsia"/>
+        </w:rPr>
+      </w:pPr>
+    </w:p>
+    <w:p>
+      <w:r>
+        <w:t xml:space="preserve">   in this directory to precompile all NiCad3 tools and TXL programs before </w:t>
+      </w:r>
+    </w:p>
+    <w:p>
+      <w:r>
+        <w:t xml:space="preserve">   installing NiCad3.  </w:t>
       </w:r>
     </w:p>
     <w:p/>
     <w:p>
-      <w:pPr>
-        <w:rPr>
-          <w:rFonts w:hint="eastAsia"/>
-        </w:rPr>
-      </w:pPr>
-    </w:p>
-    <w:p>
-      <w:r>
-        <w:t xml:space="preserve">Edit the command scripts </w:t>
+      <w:r>
+        <w:t xml:space="preserve">   If you are not planning to install NiCad3 for everyone on your system, </w:t>
+      </w:r>
+    </w:p>
+    <w:p>
+      <w:r>
+        <w:t xml:space="preserve">   and just want to use it yourself in this directory, you can stop here</w:t>
+      </w:r>
+    </w:p>
+    <w:p>
+      <w:r>
+        <w:t xml:space="preserve">   and move on to "Testing NiCad3" below.</w:t>
+      </w:r>
+    </w:p>
+    <w:p/>
+    <w:p>
+      <w:r>
+        <w:t>2. To install NiCad3 for use by everyone on your system, copy the entire</w:t>
+      </w:r>
+    </w:p>
+    <w:p>
+      <w:r>
+        <w:t xml:space="preserve">   contents of this directory to any place where it can reside permanently.  </w:t>
+      </w:r>
+    </w:p>
+    <w:p>
+      <w:r>
+        <w:t xml:space="preserve">   On most systems the appropriate place would be /usr/local/lib/nicad.</w:t>
+      </w:r>
+    </w:p>
+    <w:p/>
+    <w:p>
+      <w:r>
+        <w:t xml:space="preserve">      sudo mkdir /usr/local/lib/nicad</w:t>
+      </w:r>
+    </w:p>
+    <w:p>
+      <w:r>
+        <w:t xml:space="preserve">      sudo cp -r . /usr/local/lib/nicad</w:t>
+      </w:r>
+    </w:p>
+    <w:p/>
+    <w:p>
+      <w:r>
+        <w:t xml:space="preserve">3. Edit the command scripts  </w:t>
       </w:r>
       <w:r>
         <w:rPr>
           <w:highlight w:val="yellow"/>
         </w:rPr>
-        <w:t>"nicad</w:t>
+        <w:t>"nicad3" and "nicad3cross"</w:t>
+      </w:r>
+      <w:r>
+        <w:t xml:space="preserve"> in this directory</w:t>
+      </w:r>
+    </w:p>
+    <w:p>
+      <w:r>
+        <w:t xml:space="preserve">   to specify the directory where you installed NiCad3, and the kind of</w:t>
+      </w:r>
+    </w:p>
+    <w:p>
+      <w:r>
+        <w:t xml:space="preserve">   your system.  For example, on an Ubuntu system where you put NiCad3 in</w:t>
+      </w:r>
+    </w:p>
+    <w:p>
+      <w:r>
+        <w:t xml:space="preserve">   /usr/local/lib/nicad, you would modify the scripts to say:</w:t>
+      </w:r>
+    </w:p>
+    <w:p/>
+    <w:p>
+      <w:r>
+        <w:t xml:space="preserve">      LIB=/usr/local/lib/nicad</w:t>
+      </w:r>
+    </w:p>
+    <w:p>
+      <w:r>
+        <w:t xml:space="preserve">      SYS=Ubuntu</w:t>
+      </w:r>
+    </w:p>
+    <w:p/>
+    <w:p>
+      <w:r>
+        <w:t xml:space="preserve">   At present possible values for "SYS" are Ubuntu, MacOSX, and Mandriva.</w:t>
+      </w:r>
+    </w:p>
+    <w:p>
+      <w:r>
+        <w:t xml:space="preserve">   If you are in doubt or your Linux system is not listed, use "Ubuntu".</w:t>
+      </w:r>
+    </w:p>
+    <w:p/>
+    <w:p>
+      <w:r>
+        <w:t xml:space="preserve">4. Copy the edited </w:t>
       </w:r>
       <w:r>
         <w:rPr>
           <w:highlight w:val="yellow"/>
         </w:rPr>
-        <w:t>3</w:t>
+        <w:t>"nicad3" and "nicad3cross"</w:t>
+      </w:r>
+      <w:r>
+        <w:t xml:space="preserve"> scripts to any "bin" </w:t>
+      </w:r>
+    </w:p>
+    <w:p>
+      <w:r>
+        <w:t xml:space="preserve">   directory which is on the command search path of the intended users</w:t>
+      </w:r>
+    </w:p>
+    <w:p>
+      <w:r>
+        <w:t xml:space="preserve">   of NiCad3.  On most systems the appropriate place  would be /usr/local/bin.</w:t>
+      </w:r>
+    </w:p>
+    <w:p/>
+    <w:p>
+      <w:pPr>
+        <w:rPr>
+          <w:rFonts w:hint="eastAsia"/>
+        </w:rPr>
+      </w:pPr>
+      <w:r>
+        <w:t xml:space="preserve">      cp </w:t>
       </w:r>
       <w:r>
         <w:rPr>
           <w:highlight w:val="yellow"/>
         </w:rPr>
-        <w:t>" and "nicad</w:t>
+        <w:t>nicad3</w:t>
       </w:r>
       <w:r>
         <w:rPr>
           <w:highlight w:val="yellow"/>
         </w:rPr>
-        <w:t>3</w:t>
-      </w:r>
-      <w:bookmarkStart w:id="0" w:name="_GoBack"/>
-      <w:bookmarkEnd w:id="0"/>
+        <w:t xml:space="preserve"> </w:t>
+      </w:r>
       <w:r>
         <w:rPr>
           <w:highlight w:val="yellow"/>
         </w:rPr>
-        <w:t>cr</w:t>
-      </w:r>
-      <w:r>
-        <w:rPr>
-          <w:highlight w:val="yellow"/>
-        </w:rPr>
-        <w:t>oss</w:t>
-      </w:r>
-      <w:r>
-        <w:rPr>
-          <w:highlight w:val="yellow"/>
-        </w:rPr>
-        <w:t>"</w:t>
-      </w:r>
-      <w:r>
-        <w:t xml:space="preserve"> in this directory</w:t>
-      </w:r>
-    </w:p>
-    <w:p>
-      <w:r>
-        <w:t xml:space="preserve">   to specify the directory where you installed NiCad3, and the kind of</w:t>
-      </w:r>
-    </w:p>
-    <w:p>
-      <w:r>
-        <w:t xml:space="preserve">   your system.  For example, on an Ubuntu system where you put NiCad3 in</w:t>
-      </w:r>
-    </w:p>
-    <w:p>
-      <w:r>
-        <w:t xml:space="preserve">   /usr/local/lib/nicad, you would modify the scripts to say:</w:t>
-      </w:r>
-    </w:p>
-    <w:p/>
-    <w:p>
-      <w:pPr>
-        <w:rPr>
-          <w:i/>
-        </w:rPr>
-      </w:pPr>
-      <w:r>
-        <w:t xml:space="preserve">      </w:t>
-      </w:r>
-      <w:r>
-        <w:rPr>
-          <w:i/>
-        </w:rPr>
-        <w:t>LIB=/usr/local/lib/nicad</w:t>
-      </w:r>
-    </w:p>
-    <w:p>
-      <w:pPr>
-        <w:rPr>
-          <w:i/>
-        </w:rPr>
-      </w:pPr>
-      <w:r>
-        <w:rPr>
-          <w:i/>
-        </w:rPr>
-        <w:t xml:space="preserve">      SYS=Ubuntu</w:t>
-      </w:r>
-    </w:p>
-    <w:p>
-      <w:pPr>
-        <w:rPr>
-          <w:rFonts w:hint="eastAsia"/>
-        </w:rPr>
-      </w:pPr>
-      <w:r>
-        <w:t>OK</w:t>
-      </w:r>
+        <w:t>nicad3cross"</w:t>
+      </w:r>
+      <w:r>
+        <w:t xml:space="preserve"> </w:t>
+      </w:r>
+      <w:r>
+        <w:t>/usr/local/bin</w:t>
+      </w:r>
+      <w:bookmarkEnd w:id="5"/>
+      <w:bookmarkEnd w:id="6"/>
+      <w:bookmarkEnd w:id="8"/>
     </w:p>
     <w:sectPr>
       <w:pgSz w:w="11906" w:h="16838"/>

</xml_diff>